<commit_message>
Fixed product stock returns on order cancel.
</commit_message>
<xml_diff>
--- a/Time Net Company Profile.docx
+++ b/Time Net Company Profile.docx
@@ -71,7 +71,61 @@
           <w:bCs/>
         </w:rPr>
         <w:tab/>
-        <w:t>Oct 2022</w:t>
+      </w:r>
+      <w:r>
+        <w:rPr>
+          <w:b/>
+          <w:bCs/>
+        </w:rPr>
+        <w:t>June</w:t>
+      </w:r>
+      <w:r>
+        <w:rPr>
+          <w:b/>
+          <w:bCs/>
+        </w:rPr>
+        <w:t xml:space="preserve"> 202</w:t>
+      </w:r>
+      <w:r>
+        <w:rPr>
+          <w:b/>
+          <w:bCs/>
+        </w:rPr>
+        <w:t>3</w:t>
+      </w:r>
+    </w:p>
+    <w:p>
+      <w:pPr>
+        <w:rPr>
+          <w:b/>
+          <w:bCs/>
+        </w:rPr>
+      </w:pPr>
+      <w:r>
+        <w:rPr>
+          <w:b/>
+          <w:bCs/>
+        </w:rPr>
+        <w:t>Required pages and functionalities.</w:t>
+      </w:r>
+    </w:p>
+    <w:p>
+      <w:r>
+        <w:t xml:space="preserve">The tables below briefly describe all the required pages for the TimeNet website as well as a description about each page, the website will be live at </w:t>
+      </w:r>
+      <w:hyperlink r:id="rId7" w:history="1">
+        <w:r>
+          <w:rPr>
+            <w:rStyle w:val="Hyperlink"/>
+          </w:rPr>
+          <w:t>www.time-net.net</w:t>
+        </w:r>
+      </w:hyperlink>
+      <w:r>
+        <w:t>, the profile and the store can be accessed at any time</w:t>
+      </w:r>
+      <w:r>
+        <w:t>.</w:t>
       </w:r>
     </w:p>
     <w:p>
@@ -107,17 +161,10 @@
         <w:tc>
           <w:tcPr>
             <w:tcW w:w="2548" w:type="dxa"/>
-          </w:tcPr>
-          <w:p>
-            <w:pPr>
-              <w:rPr>
-                <w:highlight w:val="green"/>
-              </w:rPr>
-            </w:pPr>
-            <w:r>
-              <w:rPr>
-                <w:highlight w:val="green"/>
-              </w:rPr>
+            <w:vAlign w:val="center"/>
+          </w:tcPr>
+          <w:p>
+            <w:r>
               <w:t>Home</w:t>
             </w:r>
           </w:p>
@@ -125,79 +172,14 @@
         <w:tc>
           <w:tcPr>
             <w:tcW w:w="6830" w:type="dxa"/>
-          </w:tcPr>
-          <w:p>
-            <w:pPr>
-              <w:rPr>
-                <w:highlight w:val="green"/>
-              </w:rPr>
-            </w:pPr>
-            <w:r>
-              <w:rPr>
-                <w:highlight w:val="green"/>
-              </w:rPr>
+            <w:vAlign w:val="center"/>
+          </w:tcPr>
+          <w:p>
+            <w:r>
               <w:t>Contains general information about the company</w:t>
             </w:r>
             <w:r>
-              <w:rPr>
-                <w:highlight w:val="green"/>
-              </w:rPr>
-              <w:t xml:space="preserve"> </w:t>
-            </w:r>
-            <w:r>
-              <w:rPr>
-                <w:b/>
-                <w:bCs/>
-                <w:highlight w:val="green"/>
-              </w:rPr>
-              <w:t>SAME AS BEFORE.</w:t>
-            </w:r>
-          </w:p>
-        </w:tc>
-      </w:tr>
-      <w:tr>
-        <w:trPr>
-          <w:trHeight w:val="309"/>
-        </w:trPr>
-        <w:tc>
-          <w:tcPr>
-            <w:tcW w:w="2548" w:type="dxa"/>
-          </w:tcPr>
-          <w:p>
-            <w:pPr>
-              <w:rPr>
-                <w:highlight w:val="green"/>
-              </w:rPr>
-            </w:pPr>
-            <w:r>
-              <w:rPr>
-                <w:highlight w:val="green"/>
-              </w:rPr>
-              <w:t>Contact Us</w:t>
-            </w:r>
-          </w:p>
-        </w:tc>
-        <w:tc>
-          <w:tcPr>
-            <w:tcW w:w="6830" w:type="dxa"/>
-          </w:tcPr>
-          <w:p>
-            <w:pPr>
-              <w:rPr>
-                <w:highlight w:val="green"/>
-              </w:rPr>
-            </w:pPr>
-            <w:r>
-              <w:rPr>
-                <w:highlight w:val="green"/>
-              </w:rPr>
-              <w:t xml:space="preserve">Quick way to call or find the company location. </w:t>
-            </w:r>
-            <w:r>
-              <w:rPr>
-                <w:highlight w:val="green"/>
-              </w:rPr>
-              <w:t xml:space="preserve"> SAME AS BEFORE.</w:t>
+              <w:t>.</w:t>
             </w:r>
           </w:p>
         </w:tc>
@@ -209,17 +191,10 @@
         <w:tc>
           <w:tcPr>
             <w:tcW w:w="2548" w:type="dxa"/>
-          </w:tcPr>
-          <w:p>
-            <w:pPr>
-              <w:rPr>
-                <w:highlight w:val="green"/>
-              </w:rPr>
-            </w:pPr>
-            <w:r>
-              <w:rPr>
-                <w:highlight w:val="green"/>
-              </w:rPr>
+            <w:vAlign w:val="center"/>
+          </w:tcPr>
+          <w:p>
+            <w:r>
               <w:t>About Us</w:t>
             </w:r>
           </w:p>
@@ -227,36 +202,17 @@
         <w:tc>
           <w:tcPr>
             <w:tcW w:w="6830" w:type="dxa"/>
-          </w:tcPr>
-          <w:p>
-            <w:pPr>
-              <w:rPr>
-                <w:highlight w:val="green"/>
-              </w:rPr>
-            </w:pPr>
-            <w:r>
-              <w:rPr>
-                <w:highlight w:val="green"/>
-              </w:rPr>
+            <w:vAlign w:val="center"/>
+          </w:tcPr>
+          <w:p>
+            <w:r>
               <w:t xml:space="preserve">Brief history and introduction about </w:t>
             </w:r>
             <w:r>
-              <w:rPr>
-                <w:highlight w:val="green"/>
-              </w:rPr>
               <w:t>TimeNet</w:t>
             </w:r>
             <w:r>
-              <w:rPr>
-                <w:highlight w:val="green"/>
-              </w:rPr>
               <w:t>.</w:t>
-            </w:r>
-            <w:r>
-              <w:rPr>
-                <w:highlight w:val="green"/>
-              </w:rPr>
-              <w:t xml:space="preserve"> SAME AS BEFORE.</w:t>
             </w:r>
           </w:p>
         </w:tc>
@@ -268,17 +224,10 @@
         <w:tc>
           <w:tcPr>
             <w:tcW w:w="2548" w:type="dxa"/>
-          </w:tcPr>
-          <w:p>
-            <w:pPr>
-              <w:rPr>
-                <w:highlight w:val="green"/>
-              </w:rPr>
-            </w:pPr>
-            <w:r>
-              <w:rPr>
-                <w:highlight w:val="green"/>
-              </w:rPr>
+            <w:vAlign w:val="center"/>
+          </w:tcPr>
+          <w:p>
+            <w:r>
               <w:t>Articles</w:t>
             </w:r>
           </w:p>
@@ -286,34 +235,47 @@
         <w:tc>
           <w:tcPr>
             <w:tcW w:w="6830" w:type="dxa"/>
+            <w:vAlign w:val="center"/>
           </w:tcPr>
           <w:p>
             <w:pPr>
               <w:rPr>
                 <w:b/>
                 <w:bCs/>
-                <w:highlight w:val="green"/>
               </w:rPr>
             </w:pPr>
             <w:r>
-              <w:rPr>
-                <w:highlight w:val="green"/>
-              </w:rPr>
               <w:t>Article section of the website, to share news and post articles.</w:t>
             </w:r>
-            <w:r>
-              <w:rPr>
-                <w:highlight w:val="green"/>
-              </w:rPr>
-              <w:t xml:space="preserve"> </w:t>
-            </w:r>
-            <w:r>
-              <w:rPr>
-                <w:b/>
-                <w:bCs/>
-                <w:highlight w:val="green"/>
-              </w:rPr>
-              <w:t>DELETE</w:t>
+          </w:p>
+        </w:tc>
+      </w:tr>
+      <w:tr>
+        <w:trPr>
+          <w:trHeight w:val="269"/>
+        </w:trPr>
+        <w:tc>
+          <w:tcPr>
+            <w:tcW w:w="2548" w:type="dxa"/>
+            <w:vAlign w:val="center"/>
+          </w:tcPr>
+          <w:p>
+            <w:r>
+              <w:t>TimeNet</w:t>
+            </w:r>
+            <w:r>
+              <w:t xml:space="preserve"> Dropdown</w:t>
+            </w:r>
+          </w:p>
+        </w:tc>
+        <w:tc>
+          <w:tcPr>
+            <w:tcW w:w="6830" w:type="dxa"/>
+            <w:vAlign w:val="center"/>
+          </w:tcPr>
+          <w:p>
+            <w:r>
+              <w:t>A dropdown that links to pages with posts (Services, Product Catalog, and Solutions).</w:t>
             </w:r>
           </w:p>
         </w:tc>
@@ -325,17 +287,10 @@
         <w:tc>
           <w:tcPr>
             <w:tcW w:w="2548" w:type="dxa"/>
-          </w:tcPr>
-          <w:p>
-            <w:pPr>
-              <w:rPr>
-                <w:highlight w:val="green"/>
-              </w:rPr>
-            </w:pPr>
-            <w:r>
-              <w:rPr>
-                <w:highlight w:val="green"/>
-              </w:rPr>
+            <w:vAlign w:val="center"/>
+          </w:tcPr>
+          <w:p>
+            <w:r>
               <w:t>Store</w:t>
             </w:r>
           </w:p>
@@ -343,24 +298,11 @@
         <w:tc>
           <w:tcPr>
             <w:tcW w:w="6830" w:type="dxa"/>
-          </w:tcPr>
-          <w:p>
-            <w:pPr>
-              <w:rPr>
-                <w:highlight w:val="green"/>
-              </w:rPr>
-            </w:pPr>
-            <w:r>
-              <w:rPr>
-                <w:highlight w:val="green"/>
-              </w:rPr>
+            <w:vAlign w:val="center"/>
+          </w:tcPr>
+          <w:p>
+            <w:r>
               <w:t>Goes to the store section of the website.</w:t>
-            </w:r>
-            <w:r>
-              <w:rPr>
-                <w:highlight w:val="green"/>
-              </w:rPr>
-              <w:t xml:space="preserve"> PRODUCTS. </w:t>
             </w:r>
           </w:p>
         </w:tc>
@@ -372,17 +314,10 @@
         <w:tc>
           <w:tcPr>
             <w:tcW w:w="2548" w:type="dxa"/>
-          </w:tcPr>
-          <w:p>
-            <w:pPr>
-              <w:rPr>
-                <w:highlight w:val="green"/>
-              </w:rPr>
-            </w:pPr>
-            <w:r>
-              <w:rPr>
-                <w:highlight w:val="green"/>
-              </w:rPr>
+            <w:vAlign w:val="center"/>
+          </w:tcPr>
+          <w:p>
+            <w:r>
               <w:t>Support</w:t>
             </w:r>
           </w:p>
@@ -390,50 +325,17 @@
         <w:tc>
           <w:tcPr>
             <w:tcW w:w="6830" w:type="dxa"/>
+            <w:vAlign w:val="center"/>
           </w:tcPr>
           <w:p>
             <w:pPr>
               <w:rPr>
                 <w:b/>
                 <w:bCs/>
-                <w:highlight w:val="green"/>
               </w:rPr>
             </w:pPr>
             <w:r>
-              <w:rPr>
-                <w:highlight w:val="green"/>
-              </w:rPr>
               <w:t>A way to contact the support team of the website.</w:t>
-            </w:r>
-            <w:r>
-              <w:rPr>
-                <w:highlight w:val="green"/>
-              </w:rPr>
-              <w:t xml:space="preserve"> </w:t>
-            </w:r>
-            <w:r>
-              <w:rPr>
-                <w:b/>
-                <w:bCs/>
-                <w:highlight w:val="green"/>
-              </w:rPr>
-              <w:t xml:space="preserve">Same as </w:t>
-            </w:r>
-            <w:r>
-              <w:rPr>
-                <w:b/>
-                <w:bCs/>
-                <w:highlight w:val="green"/>
-              </w:rPr>
-              <w:t>p</w:t>
-            </w:r>
-            <w:r>
-              <w:rPr>
-                <w:b/>
-                <w:bCs/>
-                <w:highlight w:val="green"/>
-              </w:rPr>
-              <w:t>lanet</w:t>
             </w:r>
           </w:p>
         </w:tc>
@@ -445,17 +347,10 @@
         <w:tc>
           <w:tcPr>
             <w:tcW w:w="2548" w:type="dxa"/>
-          </w:tcPr>
-          <w:p>
-            <w:pPr>
-              <w:rPr>
-                <w:highlight w:val="green"/>
-              </w:rPr>
-            </w:pPr>
-            <w:r>
-              <w:rPr>
-                <w:highlight w:val="green"/>
-              </w:rPr>
+            <w:vAlign w:val="center"/>
+          </w:tcPr>
+          <w:p>
+            <w:r>
               <w:t>Support – Downloads</w:t>
             </w:r>
           </w:p>
@@ -463,34 +358,17 @@
         <w:tc>
           <w:tcPr>
             <w:tcW w:w="6830" w:type="dxa"/>
+            <w:vAlign w:val="center"/>
           </w:tcPr>
           <w:p>
             <w:pPr>
               <w:rPr>
                 <w:b/>
                 <w:bCs/>
-                <w:highlight w:val="green"/>
               </w:rPr>
             </w:pPr>
             <w:r>
-              <w:rPr>
-                <w:highlight w:val="green"/>
-              </w:rPr>
               <w:t>Download guides, manuals and documents.</w:t>
-            </w:r>
-            <w:r>
-              <w:rPr>
-                <w:highlight w:val="green"/>
-              </w:rPr>
-              <w:t xml:space="preserve"> </w:t>
-            </w:r>
-            <w:r>
-              <w:rPr>
-                <w:b/>
-                <w:bCs/>
-                <w:highlight w:val="green"/>
-              </w:rPr>
-              <w:t>Same as plant.</w:t>
             </w:r>
           </w:p>
         </w:tc>
@@ -502,17 +380,10 @@
         <w:tc>
           <w:tcPr>
             <w:tcW w:w="2548" w:type="dxa"/>
-          </w:tcPr>
-          <w:p>
-            <w:pPr>
-              <w:rPr>
-                <w:highlight w:val="green"/>
-              </w:rPr>
-            </w:pPr>
-            <w:r>
-              <w:rPr>
-                <w:highlight w:val="green"/>
-              </w:rPr>
+            <w:vAlign w:val="center"/>
+          </w:tcPr>
+          <w:p>
+            <w:r>
               <w:t>Support - FAQ</w:t>
             </w:r>
           </w:p>
@@ -520,107 +391,61 @@
         <w:tc>
           <w:tcPr>
             <w:tcW w:w="6830" w:type="dxa"/>
+            <w:vAlign w:val="center"/>
           </w:tcPr>
           <w:p>
             <w:pPr>
               <w:rPr>
                 <w:b/>
                 <w:bCs/>
-                <w:highlight w:val="green"/>
               </w:rPr>
             </w:pPr>
             <w:r>
-              <w:rPr>
-                <w:highlight w:val="green"/>
-              </w:rPr>
               <w:t>FAQ about the website and its usage.</w:t>
             </w:r>
-            <w:r>
-              <w:rPr>
-                <w:highlight w:val="green"/>
-              </w:rPr>
-              <w:t xml:space="preserve"> </w:t>
-            </w:r>
-            <w:r>
-              <w:rPr>
-                <w:b/>
-                <w:bCs/>
-                <w:highlight w:val="green"/>
-              </w:rPr>
-              <w:t>Same as Planet.</w:t>
-            </w:r>
           </w:p>
         </w:tc>
       </w:tr>
     </w:tbl>
-    <w:p>
-      <w:pPr>
-        <w:rPr>
-          <w:highlight w:val="green"/>
-        </w:rPr>
-      </w:pPr>
-    </w:p>
-    <w:p>
-      <w:pPr>
-        <w:rPr>
-          <w:highlight w:val="green"/>
-        </w:rPr>
-      </w:pPr>
-    </w:p>
-    <w:p>
-      <w:pPr>
-        <w:rPr>
-          <w:highlight w:val="green"/>
-        </w:rPr>
-      </w:pPr>
-    </w:p>
-    <w:p>
-      <w:pPr>
-        <w:rPr>
-          <w:highlight w:val="green"/>
-        </w:rPr>
-      </w:pPr>
-    </w:p>
-    <w:p>
-      <w:pPr>
-        <w:rPr>
-          <w:b/>
-          <w:bCs/>
-          <w:highlight w:val="green"/>
-        </w:rPr>
-      </w:pPr>
-    </w:p>
-    <w:p>
-      <w:pPr>
-        <w:rPr>
-          <w:b/>
-          <w:bCs/>
-          <w:highlight w:val="green"/>
-        </w:rPr>
-      </w:pPr>
-    </w:p>
-    <w:p>
-      <w:pPr>
-        <w:rPr>
-          <w:b/>
-          <w:bCs/>
-          <w:highlight w:val="green"/>
-        </w:rPr>
-      </w:pPr>
-    </w:p>
-    <w:p>
-      <w:pPr>
-        <w:rPr>
-          <w:b/>
-          <w:bCs/>
-          <w:highlight w:val="green"/>
-        </w:rPr>
-      </w:pPr>
-      <w:r>
-        <w:rPr>
-          <w:b/>
-          <w:bCs/>
-          <w:highlight w:val="green"/>
+    <w:p/>
+    <w:p/>
+    <w:p/>
+    <w:p/>
+    <w:p>
+      <w:pPr>
+        <w:rPr>
+          <w:b/>
+          <w:bCs/>
+        </w:rPr>
+      </w:pPr>
+    </w:p>
+    <w:p>
+      <w:pPr>
+        <w:rPr>
+          <w:b/>
+          <w:bCs/>
+        </w:rPr>
+      </w:pPr>
+    </w:p>
+    <w:p>
+      <w:pPr>
+        <w:rPr>
+          <w:b/>
+          <w:bCs/>
+        </w:rPr>
+      </w:pPr>
+    </w:p>
+    <w:p>
+      <w:pPr>
+        <w:rPr>
+          <w:b/>
+          <w:bCs/>
+        </w:rPr>
+      </w:pPr>
+      <w:r>
+        <w:rPr>
+          <w:b/>
+          <w:bCs/>
         </w:rPr>
         <w:t>Store section pages</w:t>
       </w:r>
@@ -632,48 +457,31 @@
         <w:tblLook w:val="04A0" w:firstRow="1" w:lastRow="0" w:firstColumn="1" w:lastColumn="0" w:noHBand="0" w:noVBand="1"/>
       </w:tblPr>
       <w:tblGrid>
-        <w:gridCol w:w="2337"/>
-        <w:gridCol w:w="7013"/>
+        <w:gridCol w:w="2515"/>
+        <w:gridCol w:w="6835"/>
       </w:tblGrid>
       <w:tr>
         <w:tc>
           <w:tcPr>
-            <w:tcW w:w="2337" w:type="dxa"/>
-          </w:tcPr>
-          <w:p>
-            <w:pPr>
-              <w:rPr>
-                <w:highlight w:val="green"/>
-              </w:rPr>
-            </w:pPr>
-            <w:r>
-              <w:rPr>
-                <w:highlight w:val="green"/>
-              </w:rPr>
+            <w:tcW w:w="2515" w:type="dxa"/>
+            <w:vAlign w:val="center"/>
+          </w:tcPr>
+          <w:p>
+            <w:r>
               <w:t xml:space="preserve">Customer </w:t>
             </w:r>
             <w:r>
-              <w:rPr>
-                <w:highlight w:val="green"/>
-              </w:rPr>
               <w:t>Login</w:t>
             </w:r>
           </w:p>
         </w:tc>
         <w:tc>
           <w:tcPr>
-            <w:tcW w:w="7013" w:type="dxa"/>
-          </w:tcPr>
-          <w:p>
-            <w:pPr>
-              <w:rPr>
-                <w:highlight w:val="green"/>
-              </w:rPr>
-            </w:pPr>
-            <w:r>
-              <w:rPr>
-                <w:highlight w:val="green"/>
-              </w:rPr>
+            <w:tcW w:w="6835" w:type="dxa"/>
+            <w:vAlign w:val="center"/>
+          </w:tcPr>
+          <w:p>
+            <w:r>
               <w:t>Show login page.</w:t>
             </w:r>
           </w:p>
@@ -682,42 +490,25 @@
       <w:tr>
         <w:tc>
           <w:tcPr>
-            <w:tcW w:w="2337" w:type="dxa"/>
-          </w:tcPr>
-          <w:p>
-            <w:pPr>
-              <w:rPr>
-                <w:highlight w:val="green"/>
-              </w:rPr>
-            </w:pPr>
-            <w:r>
-              <w:rPr>
-                <w:highlight w:val="green"/>
-              </w:rPr>
+            <w:tcW w:w="2515" w:type="dxa"/>
+            <w:vAlign w:val="center"/>
+          </w:tcPr>
+          <w:p>
+            <w:r>
               <w:t xml:space="preserve">Customer </w:t>
             </w:r>
             <w:r>
-              <w:rPr>
-                <w:highlight w:val="green"/>
-              </w:rPr>
               <w:t>Register</w:t>
             </w:r>
           </w:p>
         </w:tc>
         <w:tc>
           <w:tcPr>
-            <w:tcW w:w="7013" w:type="dxa"/>
-          </w:tcPr>
-          <w:p>
-            <w:pPr>
-              <w:rPr>
-                <w:highlight w:val="green"/>
-              </w:rPr>
-            </w:pPr>
-            <w:r>
-              <w:rPr>
-                <w:highlight w:val="green"/>
-              </w:rPr>
+            <w:tcW w:w="6835" w:type="dxa"/>
+            <w:vAlign w:val="center"/>
+          </w:tcPr>
+          <w:p>
+            <w:r>
               <w:t>Allow user to register.</w:t>
             </w:r>
           </w:p>
@@ -726,102 +517,58 @@
       <w:tr>
         <w:tc>
           <w:tcPr>
-            <w:tcW w:w="2337" w:type="dxa"/>
-          </w:tcPr>
-          <w:p>
-            <w:pPr>
-              <w:rPr>
-                <w:highlight w:val="green"/>
-              </w:rPr>
-            </w:pPr>
-            <w:r>
-              <w:rPr>
-                <w:highlight w:val="green"/>
-              </w:rPr>
+            <w:tcW w:w="2515" w:type="dxa"/>
+            <w:vAlign w:val="center"/>
+          </w:tcPr>
+          <w:p>
+            <w:r>
               <w:t xml:space="preserve">Customer </w:t>
             </w:r>
             <w:r>
-              <w:rPr>
-                <w:highlight w:val="green"/>
-              </w:rPr>
               <w:t>Profile</w:t>
             </w:r>
           </w:p>
         </w:tc>
         <w:tc>
           <w:tcPr>
-            <w:tcW w:w="7013" w:type="dxa"/>
-          </w:tcPr>
-          <w:p>
-            <w:pPr>
-              <w:rPr>
-                <w:b/>
-                <w:bCs/>
-                <w:highlight w:val="green"/>
-              </w:rPr>
-            </w:pPr>
-            <w:r>
-              <w:rPr>
-                <w:b/>
-                <w:bCs/>
-                <w:highlight w:val="green"/>
-              </w:rPr>
-              <w:t>DELETE</w:t>
-            </w:r>
-          </w:p>
-        </w:tc>
-      </w:tr>
-      <w:tr>
-        <w:tc>
-          <w:tcPr>
-            <w:tcW w:w="2337" w:type="dxa"/>
-          </w:tcPr>
-          <w:p>
-            <w:pPr>
-              <w:rPr>
-                <w:highlight w:val="green"/>
-              </w:rPr>
-            </w:pPr>
-            <w:r>
-              <w:rPr>
-                <w:highlight w:val="green"/>
-              </w:rPr>
+            <w:tcW w:w="6835" w:type="dxa"/>
+            <w:vAlign w:val="center"/>
+          </w:tcPr>
+          <w:p>
+            <w:r>
+              <w:t>Customer can manage and view their profile.</w:t>
+            </w:r>
+          </w:p>
+        </w:tc>
+      </w:tr>
+      <w:tr>
+        <w:tc>
+          <w:tcPr>
+            <w:tcW w:w="2515" w:type="dxa"/>
+            <w:vAlign w:val="center"/>
+          </w:tcPr>
+          <w:p>
+            <w:r>
               <w:t>Customer Orders</w:t>
             </w:r>
           </w:p>
         </w:tc>
         <w:tc>
           <w:tcPr>
-            <w:tcW w:w="7013" w:type="dxa"/>
-          </w:tcPr>
-          <w:p>
-            <w:pPr>
-              <w:rPr>
-                <w:highlight w:val="green"/>
-              </w:rPr>
-            </w:pPr>
-            <w:r>
-              <w:rPr>
-                <w:highlight w:val="green"/>
-              </w:rPr>
+            <w:tcW w:w="6835" w:type="dxa"/>
+            <w:vAlign w:val="center"/>
+          </w:tcPr>
+          <w:p>
+            <w:r>
               <w:t>Allow</w:t>
             </w:r>
             <w:r>
-              <w:rPr>
-                <w:highlight w:val="green"/>
-              </w:rPr>
               <w:t xml:space="preserve"> customers </w:t>
             </w:r>
             <w:r>
-              <w:rPr>
-                <w:highlight w:val="green"/>
-              </w:rPr>
               <w:t xml:space="preserve">to view and track their </w:t>
             </w:r>
             <w:r>
-              <w:rPr>
-                <w:highlight w:val="green"/>
-              </w:rPr>
               <w:t>pending and fulfilled orders.</w:t>
             </w:r>
           </w:p>
@@ -830,191 +577,89 @@
       <w:tr>
         <w:tc>
           <w:tcPr>
-            <w:tcW w:w="2337" w:type="dxa"/>
-          </w:tcPr>
-          <w:p>
-            <w:pPr>
-              <w:rPr>
-                <w:highlight w:val="green"/>
-              </w:rPr>
-            </w:pPr>
-            <w:r>
-              <w:rPr>
-                <w:highlight w:val="green"/>
-              </w:rPr>
+            <w:tcW w:w="2515" w:type="dxa"/>
+            <w:vAlign w:val="center"/>
+          </w:tcPr>
+          <w:p>
+            <w:r>
               <w:t>Product</w:t>
             </w:r>
             <w:r>
-              <w:rPr>
-                <w:highlight w:val="green"/>
-              </w:rPr>
               <w:t>s</w:t>
             </w:r>
           </w:p>
         </w:tc>
         <w:tc>
           <w:tcPr>
-            <w:tcW w:w="7013" w:type="dxa"/>
-          </w:tcPr>
-          <w:p>
-            <w:pPr>
-              <w:rPr>
-                <w:highlight w:val="green"/>
-              </w:rPr>
-            </w:pPr>
-            <w:r>
-              <w:rPr>
-                <w:highlight w:val="green"/>
-              </w:rPr>
+            <w:tcW w:w="6835" w:type="dxa"/>
+            <w:vAlign w:val="center"/>
+          </w:tcPr>
+          <w:p>
+            <w:r>
               <w:t>Shows</w:t>
             </w:r>
             <w:r>
-              <w:rPr>
-                <w:highlight w:val="green"/>
-              </w:rPr>
               <w:t xml:space="preserve"> all the available products with filter options.</w:t>
             </w:r>
-            <w:r>
-              <w:rPr>
-                <w:highlight w:val="green"/>
-              </w:rPr>
-              <w:t xml:space="preserve"> </w:t>
-            </w:r>
-            <w:r>
-              <w:rPr>
-                <w:b/>
-                <w:bCs/>
-                <w:highlight w:val="green"/>
-              </w:rPr>
-              <w:t>POST</w:t>
-            </w:r>
-          </w:p>
-        </w:tc>
-      </w:tr>
-      <w:tr>
-        <w:tc>
-          <w:tcPr>
-            <w:tcW w:w="2337" w:type="dxa"/>
-          </w:tcPr>
-          <w:p>
-            <w:pPr>
-              <w:rPr>
-                <w:highlight w:val="green"/>
-              </w:rPr>
-            </w:pPr>
-            <w:r>
-              <w:rPr>
-                <w:highlight w:val="green"/>
-              </w:rPr>
-              <w:t>Services</w:t>
-            </w:r>
-          </w:p>
-        </w:tc>
-        <w:tc>
-          <w:tcPr>
-            <w:tcW w:w="7013" w:type="dxa"/>
-          </w:tcPr>
-          <w:p>
-            <w:pPr>
-              <w:rPr>
-                <w:highlight w:val="green"/>
-              </w:rPr>
-            </w:pPr>
-            <w:r>
-              <w:rPr>
-                <w:highlight w:val="green"/>
-              </w:rPr>
-              <w:t>Contains list of services</w:t>
-            </w:r>
-            <w:r>
-              <w:rPr>
-                <w:highlight w:val="green"/>
-              </w:rPr>
-              <w:t xml:space="preserve"> </w:t>
-            </w:r>
-            <w:r>
-              <w:rPr>
-                <w:b/>
-                <w:bCs/>
-                <w:highlight w:val="green"/>
-              </w:rPr>
-              <w:t>POST</w:t>
-            </w:r>
-          </w:p>
-        </w:tc>
-      </w:tr>
-      <w:tr>
-        <w:tc>
-          <w:tcPr>
-            <w:tcW w:w="2337" w:type="dxa"/>
-          </w:tcPr>
-          <w:p>
-            <w:pPr>
-              <w:rPr>
-                <w:highlight w:val="green"/>
-              </w:rPr>
-            </w:pPr>
-            <w:r>
-              <w:rPr>
-                <w:highlight w:val="green"/>
-              </w:rPr>
-              <w:t>Solutions</w:t>
-            </w:r>
-          </w:p>
-        </w:tc>
-        <w:tc>
-          <w:tcPr>
-            <w:tcW w:w="7013" w:type="dxa"/>
-          </w:tcPr>
-          <w:p>
-            <w:pPr>
-              <w:rPr>
-                <w:highlight w:val="green"/>
-              </w:rPr>
-            </w:pPr>
-            <w:r>
-              <w:rPr>
-                <w:highlight w:val="green"/>
-              </w:rPr>
-              <w:t>Contains list of solutions.</w:t>
-            </w:r>
-            <w:r>
-              <w:rPr>
-                <w:highlight w:val="green"/>
-              </w:rPr>
-              <w:t xml:space="preserve"> </w:t>
-            </w:r>
-            <w:r>
-              <w:rPr>
-                <w:b/>
-                <w:bCs/>
-                <w:highlight w:val="green"/>
-              </w:rPr>
-              <w:t>POST</w:t>
+          </w:p>
+        </w:tc>
+      </w:tr>
+      <w:tr>
+        <w:tc>
+          <w:tcPr>
+            <w:tcW w:w="2515" w:type="dxa"/>
+            <w:vAlign w:val="center"/>
+          </w:tcPr>
+          <w:p>
+            <w:r>
+              <w:t>Online Purchase (</w:t>
+            </w:r>
+            <w:r>
+              <w:t xml:space="preserve">Online Payment Gateway, </w:t>
+            </w:r>
+            <w:r>
+              <w:t xml:space="preserve">Cart, Checkout, </w:t>
+            </w:r>
+            <w:r>
+              <w:t>etc.</w:t>
+            </w:r>
+          </w:p>
+        </w:tc>
+        <w:tc>
+          <w:tcPr>
+            <w:tcW w:w="6835" w:type="dxa"/>
+            <w:vAlign w:val="center"/>
+          </w:tcPr>
+          <w:p>
+            <w:r>
+              <w:t>The whole process from adding product to cart until purchase completion.</w:t>
             </w:r>
           </w:p>
         </w:tc>
       </w:tr>
     </w:tbl>
-    <w:p/>
-    <w:p>
-      <w:r>
-        <w:t>FOCUS ON CUSTOMER SIDE, THE DASHBOARD COMES LATER.</w:t>
-      </w:r>
-    </w:p>
-    <w:p>
-      <w:pPr>
-        <w:rPr>
-          <w:b/>
-          <w:bCs/>
-        </w:rPr>
-      </w:pPr>
-      <w:r>
-        <w:rPr>
-          <w:b/>
-          <w:bCs/>
-        </w:rPr>
-        <w:t>Dashboard section</w:t>
+    <w:p>
+      <w:pPr>
+        <w:rPr>
+          <w:b/>
+          <w:bCs/>
+          <w:highlight w:val="green"/>
+        </w:rPr>
+      </w:pPr>
+    </w:p>
+    <w:p>
+      <w:pPr>
+        <w:rPr>
+          <w:b/>
+          <w:bCs/>
+        </w:rPr>
+      </w:pPr>
+      <w:r>
+        <w:rPr>
+          <w:b/>
+          <w:bCs/>
+        </w:rPr>
+        <w:t>Dashboard</w:t>
       </w:r>
     </w:p>
     <w:tbl>
@@ -1031,16 +676,45 @@
         <w:tc>
           <w:tcPr>
             <w:tcW w:w="2785" w:type="dxa"/>
-          </w:tcPr>
-          <w:p>
-            <w:r>
-              <w:t>Manage Admins</w:t>
+            <w:vAlign w:val="center"/>
+          </w:tcPr>
+          <w:p>
+            <w:r>
+              <w:t>Website Statistics</w:t>
             </w:r>
           </w:p>
         </w:tc>
         <w:tc>
           <w:tcPr>
             <w:tcW w:w="6565" w:type="dxa"/>
+            <w:vAlign w:val="center"/>
+          </w:tcPr>
+          <w:p>
+            <w:r>
+              <w:t>Shows website statistics.</w:t>
+            </w:r>
+          </w:p>
+        </w:tc>
+      </w:tr>
+      <w:tr>
+        <w:tc>
+          <w:tcPr>
+            <w:tcW w:w="2785" w:type="dxa"/>
+            <w:vAlign w:val="center"/>
+          </w:tcPr>
+          <w:p>
+            <w:r>
+              <w:t xml:space="preserve">Manage </w:t>
+            </w:r>
+            <w:r>
+              <w:t>Users</w:t>
+            </w:r>
+          </w:p>
+        </w:tc>
+        <w:tc>
+          <w:tcPr>
+            <w:tcW w:w="6565" w:type="dxa"/>
+            <w:vAlign w:val="center"/>
           </w:tcPr>
           <w:p>
             <w:r>
@@ -1053,35 +727,115 @@
         <w:tc>
           <w:tcPr>
             <w:tcW w:w="2785" w:type="dxa"/>
-          </w:tcPr>
-          <w:p>
-            <w:r>
-              <w:t>Manage Customers</w:t>
+            <w:vAlign w:val="center"/>
+          </w:tcPr>
+          <w:p>
+            <w:r>
+              <w:t xml:space="preserve">Manage </w:t>
+            </w:r>
+            <w:r>
+              <w:t>Orders</w:t>
             </w:r>
           </w:p>
         </w:tc>
         <w:tc>
           <w:tcPr>
             <w:tcW w:w="6565" w:type="dxa"/>
+            <w:vAlign w:val="center"/>
+          </w:tcPr>
+          <w:p>
+            <w:r>
+              <w:t>View and manage orders.</w:t>
+            </w:r>
+          </w:p>
+        </w:tc>
+      </w:tr>
+      <w:tr>
+        <w:tc>
+          <w:tcPr>
+            <w:tcW w:w="2785" w:type="dxa"/>
+            <w:vAlign w:val="center"/>
+          </w:tcPr>
+          <w:p>
+            <w:r>
+              <w:t xml:space="preserve">Manage </w:t>
+            </w:r>
+            <w:r>
+              <w:t>Posts</w:t>
+            </w:r>
+          </w:p>
+        </w:tc>
+        <w:tc>
+          <w:tcPr>
+            <w:tcW w:w="6565" w:type="dxa"/>
+            <w:vAlign w:val="center"/>
+          </w:tcPr>
+          <w:p>
+            <w:r>
+              <w:t xml:space="preserve">View, </w:t>
+            </w:r>
+            <w:r>
+              <w:t>and manage posts.</w:t>
+            </w:r>
+          </w:p>
+        </w:tc>
+      </w:tr>
+      <w:tr>
+        <w:tc>
+          <w:tcPr>
+            <w:tcW w:w="2785" w:type="dxa"/>
+            <w:vAlign w:val="center"/>
+          </w:tcPr>
+          <w:p>
+            <w:r>
+              <w:t>Manage Products</w:t>
+            </w:r>
+          </w:p>
+        </w:tc>
+        <w:tc>
+          <w:tcPr>
+            <w:tcW w:w="6565" w:type="dxa"/>
+            <w:vAlign w:val="center"/>
+          </w:tcPr>
+          <w:p>
+            <w:r>
+              <w:t xml:space="preserve">View, and manage </w:t>
+            </w:r>
+            <w:r>
+              <w:t>products</w:t>
+            </w:r>
+            <w:r>
+              <w:t>.</w:t>
+            </w:r>
+          </w:p>
+        </w:tc>
+      </w:tr>
+      <w:tr>
+        <w:tc>
+          <w:tcPr>
+            <w:tcW w:w="2785" w:type="dxa"/>
+            <w:vAlign w:val="center"/>
+          </w:tcPr>
+          <w:p>
+            <w:r>
+              <w:t>Manage Comments</w:t>
+            </w:r>
+          </w:p>
+        </w:tc>
+        <w:tc>
+          <w:tcPr>
+            <w:tcW w:w="6565" w:type="dxa"/>
+            <w:vAlign w:val="center"/>
           </w:tcPr>
           <w:p>
             <w:r>
               <w:t>View</w:t>
             </w:r>
             <w:r>
-              <w:t xml:space="preserve"> and </w:t>
-            </w:r>
-            <w:r>
-              <w:t>update</w:t>
-            </w:r>
-            <w:r>
-              <w:t xml:space="preserve"> </w:t>
-            </w:r>
-            <w:r>
-              <w:t xml:space="preserve">customer </w:t>
-            </w:r>
-            <w:r>
-              <w:t>profile and orders.</w:t>
+              <w:t>, and manage</w:t>
+            </w:r>
+            <w:r>
+              <w:t xml:space="preserve"> comments for posts.</w:t>
             </w:r>
           </w:p>
         </w:tc>
@@ -1090,26 +844,22 @@
         <w:tc>
           <w:tcPr>
             <w:tcW w:w="2785" w:type="dxa"/>
-          </w:tcPr>
-          <w:p>
-            <w:r>
-              <w:t>Manage Articles</w:t>
+            <w:vAlign w:val="center"/>
+          </w:tcPr>
+          <w:p>
+            <w:r>
+              <w:t>Menu Builder</w:t>
             </w:r>
           </w:p>
         </w:tc>
         <w:tc>
           <w:tcPr>
             <w:tcW w:w="6565" w:type="dxa"/>
-          </w:tcPr>
-          <w:p>
-            <w:r>
-              <w:t>View, update</w:t>
-            </w:r>
-            <w:r>
-              <w:t xml:space="preserve"> and</w:t>
-            </w:r>
-            <w:r>
-              <w:t>, create articles.</w:t>
+            <w:vAlign w:val="center"/>
+          </w:tcPr>
+          <w:p>
+            <w:r>
+              <w:t>Edit existing menus in TimeNet website.</w:t>
             </w:r>
           </w:p>
         </w:tc>
@@ -1118,26 +868,31 @@
         <w:tc>
           <w:tcPr>
             <w:tcW w:w="2785" w:type="dxa"/>
-          </w:tcPr>
-          <w:p>
-            <w:r>
-              <w:t>Manage Products</w:t>
+            <w:vAlign w:val="center"/>
+          </w:tcPr>
+          <w:p>
+            <w:r>
+              <w:t xml:space="preserve">Manage </w:t>
+            </w:r>
+            <w:r>
+              <w:t>Team Members</w:t>
             </w:r>
           </w:p>
         </w:tc>
         <w:tc>
           <w:tcPr>
             <w:tcW w:w="6565" w:type="dxa"/>
-          </w:tcPr>
-          <w:p>
-            <w:r>
-              <w:t>View, update</w:t>
-            </w:r>
-            <w:r>
-              <w:t xml:space="preserve"> and</w:t>
-            </w:r>
-            <w:r>
-              <w:t>, create products.</w:t>
+            <w:vAlign w:val="center"/>
+          </w:tcPr>
+          <w:p>
+            <w:r>
+              <w:t>View, and manage</w:t>
+            </w:r>
+            <w:r>
+              <w:t xml:space="preserve"> team members</w:t>
+            </w:r>
+            <w:r>
+              <w:t>.</w:t>
             </w:r>
           </w:p>
         </w:tc>
@@ -1146,26 +901,28 @@
         <w:tc>
           <w:tcPr>
             <w:tcW w:w="2785" w:type="dxa"/>
-          </w:tcPr>
-          <w:p>
-            <w:r>
-              <w:t>Manage Payment Methods</w:t>
+            <w:vAlign w:val="center"/>
+          </w:tcPr>
+          <w:p>
+            <w:r>
+              <w:t xml:space="preserve">Manage </w:t>
+            </w:r>
+            <w:r>
+              <w:t>Promo Codes</w:t>
             </w:r>
           </w:p>
         </w:tc>
         <w:tc>
           <w:tcPr>
             <w:tcW w:w="6565" w:type="dxa"/>
-          </w:tcPr>
-          <w:p>
-            <w:r>
-              <w:t xml:space="preserve">View, </w:t>
-            </w:r>
-            <w:r>
-              <w:t>e</w:t>
-            </w:r>
-            <w:r>
-              <w:t>nable and, disable payment methods</w:t>
+            <w:vAlign w:val="center"/>
+          </w:tcPr>
+          <w:p>
+            <w:r>
+              <w:t xml:space="preserve">View, and manage </w:t>
+            </w:r>
+            <w:r>
+              <w:t>promo codes</w:t>
             </w:r>
             <w:r>
               <w:t>.</w:t>
@@ -1177,20 +934,28 @@
         <w:tc>
           <w:tcPr>
             <w:tcW w:w="2785" w:type="dxa"/>
-          </w:tcPr>
-          <w:p>
-            <w:r>
-              <w:t>Manage Solutions</w:t>
+            <w:vAlign w:val="center"/>
+          </w:tcPr>
+          <w:p>
+            <w:r>
+              <w:t>Manage Services</w:t>
             </w:r>
           </w:p>
         </w:tc>
         <w:tc>
           <w:tcPr>
             <w:tcW w:w="6565" w:type="dxa"/>
-          </w:tcPr>
-          <w:p>
-            <w:r>
-              <w:t>View, update and, create solutions.</w:t>
+            <w:vAlign w:val="center"/>
+          </w:tcPr>
+          <w:p>
+            <w:r>
+              <w:t xml:space="preserve">View, and manage </w:t>
+            </w:r>
+            <w:r>
+              <w:t>services</w:t>
+            </w:r>
+            <w:r>
+              <w:t>.</w:t>
             </w:r>
           </w:p>
         </w:tc>
@@ -1199,20 +964,181 @@
         <w:tc>
           <w:tcPr>
             <w:tcW w:w="2785" w:type="dxa"/>
-          </w:tcPr>
-          <w:p>
-            <w:r>
-              <w:t>Manage Services</w:t>
+            <w:vAlign w:val="center"/>
+          </w:tcPr>
+          <w:p>
+            <w:r>
+              <w:t>Manage Categories</w:t>
             </w:r>
           </w:p>
         </w:tc>
         <w:tc>
           <w:tcPr>
             <w:tcW w:w="6565" w:type="dxa"/>
-          </w:tcPr>
-          <w:p>
-            <w:r>
-              <w:t>View, update and, create services.</w:t>
+            <w:vAlign w:val="center"/>
+          </w:tcPr>
+          <w:p>
+            <w:r>
+              <w:t xml:space="preserve">View, and manage </w:t>
+            </w:r>
+            <w:r>
+              <w:t>categories</w:t>
+            </w:r>
+            <w:r>
+              <w:t>.</w:t>
+            </w:r>
+          </w:p>
+        </w:tc>
+      </w:tr>
+      <w:tr>
+        <w:tc>
+          <w:tcPr>
+            <w:tcW w:w="2785" w:type="dxa"/>
+            <w:vAlign w:val="center"/>
+          </w:tcPr>
+          <w:p>
+            <w:r>
+              <w:t>Manage Brands</w:t>
+            </w:r>
+          </w:p>
+        </w:tc>
+        <w:tc>
+          <w:tcPr>
+            <w:tcW w:w="6565" w:type="dxa"/>
+            <w:vAlign w:val="center"/>
+          </w:tcPr>
+          <w:p>
+            <w:r>
+              <w:t xml:space="preserve">View, and manage </w:t>
+            </w:r>
+            <w:r>
+              <w:t>brands</w:t>
+            </w:r>
+            <w:r>
+              <w:t>.</w:t>
+            </w:r>
+          </w:p>
+        </w:tc>
+      </w:tr>
+      <w:tr>
+        <w:tc>
+          <w:tcPr>
+            <w:tcW w:w="2785" w:type="dxa"/>
+            <w:vAlign w:val="center"/>
+          </w:tcPr>
+          <w:p>
+            <w:r>
+              <w:t>Manage Partners</w:t>
+            </w:r>
+          </w:p>
+        </w:tc>
+        <w:tc>
+          <w:tcPr>
+            <w:tcW w:w="6565" w:type="dxa"/>
+            <w:vAlign w:val="center"/>
+          </w:tcPr>
+          <w:p>
+            <w:r>
+              <w:t xml:space="preserve">View, and manage </w:t>
+            </w:r>
+            <w:r>
+              <w:t>partners</w:t>
+            </w:r>
+            <w:r>
+              <w:t>.</w:t>
+            </w:r>
+          </w:p>
+        </w:tc>
+      </w:tr>
+      <w:tr>
+        <w:tc>
+          <w:tcPr>
+            <w:tcW w:w="2785" w:type="dxa"/>
+            <w:vAlign w:val="center"/>
+          </w:tcPr>
+          <w:p>
+            <w:r>
+              <w:t xml:space="preserve">Manage </w:t>
+            </w:r>
+            <w:r>
+              <w:t>Download Center</w:t>
+            </w:r>
+          </w:p>
+        </w:tc>
+        <w:tc>
+          <w:tcPr>
+            <w:tcW w:w="6565" w:type="dxa"/>
+            <w:vAlign w:val="center"/>
+          </w:tcPr>
+          <w:p>
+            <w:r>
+              <w:t xml:space="preserve">View, and manage </w:t>
+            </w:r>
+            <w:r>
+              <w:t>download center files</w:t>
+            </w:r>
+            <w:r>
+              <w:t>.</w:t>
+            </w:r>
+          </w:p>
+        </w:tc>
+      </w:tr>
+      <w:tr>
+        <w:tc>
+          <w:tcPr>
+            <w:tcW w:w="2785" w:type="dxa"/>
+            <w:vAlign w:val="center"/>
+          </w:tcPr>
+          <w:p>
+            <w:r>
+              <w:t>Manage Subscriber List</w:t>
+            </w:r>
+          </w:p>
+        </w:tc>
+        <w:tc>
+          <w:tcPr>
+            <w:tcW w:w="6565" w:type="dxa"/>
+            <w:vAlign w:val="center"/>
+          </w:tcPr>
+          <w:p>
+            <w:r>
+              <w:t xml:space="preserve">View, and manage </w:t>
+            </w:r>
+            <w:r>
+              <w:t>subscriber list</w:t>
+            </w:r>
+            <w:r>
+              <w:t>.</w:t>
+            </w:r>
+          </w:p>
+        </w:tc>
+      </w:tr>
+      <w:tr>
+        <w:tc>
+          <w:tcPr>
+            <w:tcW w:w="2785" w:type="dxa"/>
+            <w:vAlign w:val="center"/>
+          </w:tcPr>
+          <w:p>
+            <w:r>
+              <w:t>Manage FAQ Items</w:t>
+            </w:r>
+          </w:p>
+        </w:tc>
+        <w:tc>
+          <w:tcPr>
+            <w:tcW w:w="6565" w:type="dxa"/>
+            <w:vAlign w:val="center"/>
+          </w:tcPr>
+          <w:p>
+            <w:r>
+              <w:t>View, and manage</w:t>
+            </w:r>
+            <w:r>
+              <w:t xml:space="preserve"> frequently asked question items</w:t>
+            </w:r>
+            <w:r>
+              <w:t>.</w:t>
             </w:r>
           </w:p>
         </w:tc>
@@ -1265,13 +1191,19 @@
         <w:t xml:space="preserve">, </w:t>
       </w:r>
       <w:r>
-        <w:t>specifically PHP Laravel 9</w:t>
-      </w:r>
-      <w:r>
-        <w:t xml:space="preserve"> and</w:t>
-      </w:r>
-      <w:r>
-        <w:t xml:space="preserve"> VueJS</w:t>
+        <w:t xml:space="preserve">specifically PHP Laravel </w:t>
+      </w:r>
+      <w:r>
+        <w:t xml:space="preserve">10 </w:t>
+      </w:r>
+      <w:r>
+        <w:t>and</w:t>
+      </w:r>
+      <w:r>
+        <w:t xml:space="preserve"> </w:t>
+      </w:r>
+      <w:r>
+        <w:t>Livewire</w:t>
       </w:r>
       <w:r>
         <w:t xml:space="preserve"> for frontend</w:t>
@@ -1342,6 +1274,9 @@
       <w:r>
         <w:t>The website will be hosted on TimeNet Company Servers</w:t>
       </w:r>
+      <w:r>
+        <w:t>.</w:t>
+      </w:r>
     </w:p>
     <w:p>
       <w:pPr>
@@ -1364,84 +1299,123 @@
         </w:numPr>
       </w:pPr>
       <w:r>
-        <w:t>The website will have 6 months of free support for fixing bugs and minor adjustments, and 1 year of security checks and framework updates.</w:t>
-      </w:r>
-    </w:p>
-    <w:p>
-      <w:pPr>
-        <w:pStyle w:val="ListParagraph"/>
-        <w:numPr>
-          <w:ilvl w:val="0"/>
-          <w:numId w:val="1"/>
-        </w:numPr>
-      </w:pPr>
-      <w:r>
-        <w:t>Time required to finish after agreeing on wireframes are as follow:</w:t>
-      </w:r>
-    </w:p>
-    <w:p>
-      <w:pPr>
-        <w:pStyle w:val="ListParagraph"/>
-        <w:numPr>
-          <w:ilvl w:val="1"/>
-          <w:numId w:val="1"/>
-        </w:numPr>
-      </w:pPr>
-      <w:r>
-        <w:t>Company profile: 1 month.</w:t>
-      </w:r>
-    </w:p>
-    <w:p>
-      <w:pPr>
-        <w:pStyle w:val="ListParagraph"/>
-        <w:numPr>
-          <w:ilvl w:val="1"/>
-          <w:numId w:val="1"/>
-        </w:numPr>
-      </w:pPr>
-      <w:r>
-        <w:t>Store section: 1 month.</w:t>
-      </w:r>
-    </w:p>
-    <w:p>
-      <w:pPr>
-        <w:pStyle w:val="ListParagraph"/>
-        <w:numPr>
-          <w:ilvl w:val="1"/>
-          <w:numId w:val="1"/>
-        </w:numPr>
-      </w:pPr>
-      <w:r>
-        <w:t>Dashboard section: 1 month.</w:t>
-      </w:r>
-    </w:p>
-    <w:p>
-      <w:pPr>
-        <w:pStyle w:val="ListParagraph"/>
-        <w:numPr>
-          <w:ilvl w:val="0"/>
-          <w:numId w:val="1"/>
-        </w:numPr>
-      </w:pPr>
-      <w:r>
-        <w:t>Website cost will vary depending on number of pages and functionality, with current pages and expected functionality it is estimated to be between $</w:t>
-      </w:r>
-      <w:r>
-        <w:t>52</w:t>
-      </w:r>
-      <w:r>
-        <w:t>00</w:t>
-      </w:r>
-      <w:r>
-        <w:t xml:space="preserve"> - 5800</w:t>
+        <w:t>The website will have 6 months of free support for fixing bugs and minor adjustments, and 1 year of security checks and framework updates</w:t>
+      </w:r>
+      <w:r>
+        <w:t xml:space="preserve"> (after release)</w:t>
       </w:r>
       <w:r>
         <w:t>.</w:t>
+      </w:r>
+    </w:p>
+    <w:p/>
+    <w:p/>
+    <w:p>
+      <w:pPr>
+        <w:rPr>
+          <w:b/>
+          <w:bCs/>
+        </w:rPr>
+      </w:pPr>
+      <w:r>
+        <w:rPr>
+          <w:b/>
+          <w:bCs/>
+        </w:rPr>
+        <w:t>Contact</w:t>
+      </w:r>
+      <w:r>
+        <w:rPr>
+          <w:b/>
+          <w:bCs/>
+        </w:rPr>
+        <w:t xml:space="preserve"> Details:</w:t>
+      </w:r>
+    </w:p>
+    <w:p>
+      <w:r>
+        <w:t>Yad Hoshyar</w:t>
+      </w:r>
+      <w:r>
+        <w:br/>
+      </w:r>
+      <w:hyperlink r:id="rId8" w:history="1">
+        <w:r>
+          <w:rPr>
+            <w:rStyle w:val="Hyperlink"/>
+          </w:rPr>
+          <w:t>yad.hoshyar@gmail.com</w:t>
+        </w:r>
+      </w:hyperlink>
+      <w:r>
+        <w:br/>
+        <w:t>+9647507534867</w:t>
+      </w:r>
+    </w:p>
+    <w:p>
+      <w:r>
+        <w:br w:type="page"/>
+      </w:r>
+    </w:p>
+    <w:p>
+      <w:r>
+        <w:rPr>
+          <w:noProof/>
+        </w:rPr>
+        <w:lastRenderedPageBreak/>
+        <w:drawing>
+          <wp:inline distT="0" distB="0" distL="0" distR="0" wp14:anchorId="3FEF680D" wp14:editId="52A42204">
+            <wp:extent cx="6461760" cy="9128760"/>
+            <wp:effectExtent l="0" t="0" r="0" b="0"/>
+            <wp:docPr id="378151239" name="Picture 1"/>
+            <wp:cNvGraphicFramePr>
+              <a:graphicFrameLocks xmlns:a="http://schemas.openxmlformats.org/drawingml/2006/main" noChangeAspect="1"/>
+            </wp:cNvGraphicFramePr>
+            <a:graphic xmlns:a="http://schemas.openxmlformats.org/drawingml/2006/main">
+              <a:graphicData uri="http://schemas.openxmlformats.org/drawingml/2006/picture">
+                <pic:pic xmlns:pic="http://schemas.openxmlformats.org/drawingml/2006/picture">
+                  <pic:nvPicPr>
+                    <pic:cNvPr id="0" name="Picture 3"/>
+                    <pic:cNvPicPr>
+                      <a:picLocks noChangeAspect="1" noChangeArrowheads="1"/>
+                    </pic:cNvPicPr>
+                  </pic:nvPicPr>
+                  <pic:blipFill>
+                    <a:blip r:embed="rId9" cstate="print">
+                      <a:extLst>
+                        <a:ext uri="{28A0092B-C50C-407E-A947-70E740481C1C}">
+                          <a14:useLocalDpi xmlns:a14="http://schemas.microsoft.com/office/drawing/2010/main" val="0"/>
+                        </a:ext>
+                      </a:extLst>
+                    </a:blip>
+                    <a:srcRect/>
+                    <a:stretch>
+                      <a:fillRect/>
+                    </a:stretch>
+                  </pic:blipFill>
+                  <pic:spPr bwMode="auto">
+                    <a:xfrm>
+                      <a:off x="0" y="0"/>
+                      <a:ext cx="6461760" cy="9128760"/>
+                    </a:xfrm>
+                    <a:prstGeom prst="rect">
+                      <a:avLst/>
+                    </a:prstGeom>
+                    <a:noFill/>
+                    <a:ln>
+                      <a:noFill/>
+                    </a:ln>
+                  </pic:spPr>
+                </pic:pic>
+              </a:graphicData>
+            </a:graphic>
+          </wp:inline>
+        </w:drawing>
       </w:r>
     </w:p>
     <w:sectPr>
       <w:pgSz w:w="12240" w:h="15840"/>
-      <w:pgMar w:top="720" w:right="720" w:bottom="720" w:left="720" w:header="720" w:footer="720" w:gutter="0"/>
+      <w:pgMar w:top="540" w:right="720" w:bottom="720" w:left="720" w:header="720" w:footer="720" w:gutter="0"/>
       <w:cols w:space="720"/>
       <w:docGrid w:linePitch="360"/>
     </w:sectPr>
@@ -2018,7 +1992,7 @@
   <w:style w:type="paragraph" w:default="1" w:styleId="Normal">
     <w:name w:val="Normal"/>
     <w:qFormat/>
-    <w:rsid w:val="00765942"/>
+    <w:rsid w:val="00002659"/>
   </w:style>
   <w:style w:type="character" w:default="1" w:styleId="DefaultParagraphFont">
     <w:name w:val="Default Paragraph Font"/>
@@ -2120,6 +2094,29 @@
       <w:ind w:left="720"/>
       <w:contextualSpacing/>
     </w:pPr>
+  </w:style>
+  <w:style w:type="character" w:styleId="Hyperlink">
+    <w:name w:val="Hyperlink"/>
+    <w:basedOn w:val="DefaultParagraphFont"/>
+    <w:uiPriority w:val="99"/>
+    <w:unhideWhenUsed/>
+    <w:rsid w:val="002C7094"/>
+    <w:rPr>
+      <w:color w:val="0563C1" w:themeColor="hyperlink"/>
+      <w:u w:val="single"/>
+    </w:rPr>
+  </w:style>
+  <w:style w:type="character" w:styleId="UnresolvedMention">
+    <w:name w:val="Unresolved Mention"/>
+    <w:basedOn w:val="DefaultParagraphFont"/>
+    <w:uiPriority w:val="99"/>
+    <w:semiHidden/>
+    <w:unhideWhenUsed/>
+    <w:rsid w:val="002C7094"/>
+    <w:rPr>
+      <w:color w:val="605E5C"/>
+      <w:shd w:val="clear" w:color="auto" w:fill="E1DFDD"/>
+    </w:rPr>
   </w:style>
 </w:styles>
 </file>

</xml_diff>